<commit_message>
changed resume and link to github to not have repo name in URL
</commit_message>
<xml_diff>
--- a/files/Samba_Njie_Resume_12_25_2020.docx
+++ b/files/Samba_Njie_Resume_12_25_2020.docx
@@ -1567,15 +1567,7 @@
         <w:sz w:val="16"/>
         <w:szCs w:val="16"/>
       </w:rPr>
-      <w:t>snjie209.github.io/Samba_Portfolio/</w:t>
-    </w:r>
-    <w:r>
-      <w:rPr>
-        <w:rFonts w:ascii="Book Antiqua" w:hAnsi="Book Antiqua"/>
-        <w:sz w:val="16"/>
-        <w:szCs w:val="16"/>
-      </w:rPr>
-      <w:t xml:space="preserve"> </w:t>
+      <w:t>snjie209.github.io</w:t>
     </w:r>
   </w:p>
   <w:p>

</xml_diff>